<commit_message>
Update E4_Fiche_Mathieu_Soufflard.docx (project URL modified and project description)
</commit_message>
<xml_diff>
--- a/E4_Fiche_Mathieu_Soufflard.docx
+++ b/E4_Fiche_Mathieu_Soufflard.docx
@@ -746,7 +746,7 @@
                 <w:sz w:val="20"/>
                 <w:lang w:eastAsia="fr-FR"/>
               </w:rPr>
-              <w:t>e la gestion de la réservation des salles comme</w:t>
+              <w:t>e la gestion de la réservation des salles</w:t>
             </w:r>
             <w:r>
               <w:rPr>
@@ -755,7 +755,7 @@
                 <w:sz w:val="20"/>
                 <w:lang w:eastAsia="fr-FR"/>
               </w:rPr>
-              <w:t xml:space="preserve"> les salles de réunions, l’amphithéâtre</w:t>
+              <w:t xml:space="preserve"> pour</w:t>
             </w:r>
             <w:r>
               <w:rPr>
@@ -764,7 +764,7 @@
                 <w:sz w:val="20"/>
                 <w:lang w:eastAsia="fr-FR"/>
               </w:rPr>
-              <w:t xml:space="preserve"> …</w:t>
+              <w:t xml:space="preserve"> les salles de réunions</w:t>
             </w:r>
             <w:r>
               <w:rPr>
@@ -773,7 +773,7 @@
                 <w:sz w:val="20"/>
                 <w:lang w:eastAsia="fr-FR"/>
               </w:rPr>
-              <w:t xml:space="preserve"> </w:t>
+              <w:t xml:space="preserve"> sein</w:t>
             </w:r>
             <w:r>
               <w:rPr>
@@ -782,7 +782,7 @@
                 <w:sz w:val="20"/>
                 <w:lang w:eastAsia="fr-FR"/>
               </w:rPr>
-              <w:t>au sein</w:t>
+              <w:t xml:space="preserve"> de la</w:t>
             </w:r>
             <w:r>
               <w:rPr>
@@ -791,7 +791,7 @@
                 <w:sz w:val="20"/>
                 <w:lang w:eastAsia="fr-FR"/>
               </w:rPr>
-              <w:t xml:space="preserve"> de la</w:t>
+              <w:t xml:space="preserve"> M2L il a été décidé d’implanter une solution permettant </w:t>
             </w:r>
             <w:r>
               <w:rPr>
@@ -800,27 +800,7 @@
                 <w:sz w:val="20"/>
                 <w:lang w:eastAsia="fr-FR"/>
               </w:rPr>
-              <w:t xml:space="preserve"> M2L il a été décidé d’implanter une solution permettant </w:t>
-            </w:r>
-            <w:proofErr w:type="gramStart"/>
-            <w:r>
-              <w:rPr>
-                <w:rFonts w:ascii="Arial" w:eastAsia="Times New Roman" w:hAnsi="Arial" w:cs="Arial"/>
-                <w:b/>
-                <w:sz w:val="20"/>
-                <w:lang w:eastAsia="fr-FR"/>
-              </w:rPr>
-              <w:t>au adhérents</w:t>
-            </w:r>
-            <w:proofErr w:type="gramEnd"/>
-            <w:r>
-              <w:rPr>
-                <w:rFonts w:ascii="Arial" w:eastAsia="Times New Roman" w:hAnsi="Arial" w:cs="Arial"/>
-                <w:b/>
-                <w:sz w:val="20"/>
-                <w:lang w:eastAsia="fr-FR"/>
-              </w:rPr>
-              <w:t xml:space="preserve"> de réserver des salles </w:t>
+              <w:t xml:space="preserve">au adhérents de réserver des salles </w:t>
             </w:r>
             <w:r>
               <w:rPr>
@@ -2014,35 +1994,7 @@
                 <w:rFonts w:ascii="Arial" w:hAnsi="Arial" w:cs="Arial"/>
                 <w:sz w:val="20"/>
               </w:rPr>
-              <w:t>MySQL</w:t>
-            </w:r>
-            <w:r>
-              <w:rPr>
-                <w:rFonts w:ascii="Arial" w:hAnsi="Arial" w:cs="Arial"/>
-                <w:sz w:val="20"/>
-              </w:rPr>
-              <w:t xml:space="preserve"> </w:t>
-            </w:r>
-            <w:r>
-              <w:rPr>
-                <w:rFonts w:ascii="Arial" w:hAnsi="Arial" w:cs="Arial"/>
-                <w:sz w:val="20"/>
-              </w:rPr>
-              <w:t>Workbench</w:t>
-            </w:r>
-            <w:r>
-              <w:rPr>
-                <w:rFonts w:ascii="Arial" w:hAnsi="Arial" w:cs="Arial"/>
-                <w:sz w:val="20"/>
-              </w:rPr>
-              <w:t xml:space="preserve"> 8.</w:t>
-            </w:r>
-            <w:r>
-              <w:rPr>
-                <w:rFonts w:ascii="Arial" w:hAnsi="Arial" w:cs="Arial"/>
-                <w:sz w:val="20"/>
-              </w:rPr>
-              <w:t>0 CE</w:t>
+              <w:t>PHPMyAdmin</w:t>
             </w:r>
           </w:p>
           <w:p>
@@ -2065,6 +2017,29 @@
               </w:rPr>
               <w:t>Git</w:t>
             </w:r>
+          </w:p>
+          <w:p>
+            <w:pPr>
+              <w:pStyle w:val="Paragraphedeliste"/>
+              <w:numPr>
+                <w:ilvl w:val="0"/>
+                <w:numId w:val="10"/>
+              </w:numPr>
+              <w:snapToGrid w:val="0"/>
+              <w:rPr>
+                <w:rFonts w:ascii="Arial" w:hAnsi="Arial" w:cs="Arial"/>
+                <w:sz w:val="20"/>
+              </w:rPr>
+            </w:pPr>
+            <w:proofErr w:type="spellStart"/>
+            <w:r>
+              <w:rPr>
+                <w:rFonts w:ascii="Arial" w:hAnsi="Arial" w:cs="Arial"/>
+                <w:sz w:val="20"/>
+              </w:rPr>
+              <w:t>JMerise</w:t>
+            </w:r>
+            <w:proofErr w:type="spellEnd"/>
           </w:p>
           <w:p>
             <w:pPr>
@@ -2179,6 +2154,7 @@
                 <w:b/>
                 <w:sz w:val="20"/>
               </w:rPr>
+              <w:lastRenderedPageBreak/>
               <w:t>Productions associées</w:t>
             </w:r>
             <w:r>
@@ -2377,7 +2353,6 @@
                 <w:szCs w:val="20"/>
                 <w:lang w:val="fr-FR"/>
               </w:rPr>
-              <w:lastRenderedPageBreak/>
               <w:t>Modalités</w:t>
             </w:r>
             <w:r>
@@ -2521,7 +2496,7 @@
                   <w:rStyle w:val="Lienhypertexte"/>
                   <w:lang w:val="fr-FR"/>
                 </w:rPr>
-                <w:t>https://bitbucket.org/stixomat/m2lreservationdessalles/src/master/Developpement/</w:t>
+                <w:t>https://github.com/mathieusoufflard/M2LReservationDesSalles/tree/master/Developpement/</w:t>
               </w:r>
             </w:hyperlink>
           </w:p>
@@ -2745,9 +2720,11 @@
                   <w:rStyle w:val="Lienhypertexte"/>
                   <w:lang w:val="fr-FR"/>
                 </w:rPr>
-                <w:t>https://bitbucket.org/stixomat/m2lreservationdessalles/src/master/Documentation/</w:t>
+                <w:t>https://github.com/mathieusoufflard/M2LReservationDesSalles/tree/master/Documentation</w:t>
               </w:r>
             </w:hyperlink>
+            <w:bookmarkStart w:id="1" w:name="_GoBack"/>
+            <w:bookmarkEnd w:id="1"/>
           </w:p>
           <w:p>
             <w:pPr>
@@ -2843,8 +2820,6 @@
           </wp:inline>
         </w:drawing>
       </w:r>
-      <w:bookmarkStart w:id="1" w:name="_GoBack"/>
-      <w:bookmarkEnd w:id="1"/>
     </w:p>
     <w:sectPr>
       <w:footerReference w:type="default" r:id="rId11"/>
@@ -5515,7 +5490,7 @@
 </file>
 
 <file path=customXml/itemProps1.xml><?xml version="1.0" encoding="utf-8"?>
-<ds:datastoreItem xmlns:ds="http://schemas.openxmlformats.org/officeDocument/2006/customXml" ds:itemID="{4DFCA5CC-2AF1-4FF0-8EC8-7D68DA42F31E}">
+<ds:datastoreItem xmlns:ds="http://schemas.openxmlformats.org/officeDocument/2006/customXml" ds:itemID="{A46416DC-A0FB-462E-B7B6-C1A510AD108A}">
   <ds:schemaRefs>
     <ds:schemaRef ds:uri="http://schemas.openxmlformats.org/officeDocument/2006/bibliography"/>
   </ds:schemaRefs>

</xml_diff>

<commit_message>
Update E4_Fiche_Mathieu_Soufflard.docx (d'escriptif détailler) added
</commit_message>
<xml_diff>
--- a/E4_Fiche_Mathieu_Soufflard.docx
+++ b/E4_Fiche_Mathieu_Soufflard.docx
@@ -800,7 +800,16 @@
                 <w:sz w:val="20"/>
                 <w:lang w:eastAsia="fr-FR"/>
               </w:rPr>
-              <w:t xml:space="preserve">au adhérents de réserver des salles </w:t>
+              <w:t>aux adhérents</w:t>
+            </w:r>
+            <w:r>
+              <w:rPr>
+                <w:rFonts w:ascii="Arial" w:eastAsia="Times New Roman" w:hAnsi="Arial" w:cs="Arial"/>
+                <w:b/>
+                <w:sz w:val="20"/>
+                <w:lang w:eastAsia="fr-FR"/>
+              </w:rPr>
+              <w:t xml:space="preserve"> de réserver des salles </w:t>
             </w:r>
             <w:r>
               <w:rPr>
@@ -991,23 +1000,13 @@
               </w:rPr>
               <w:t xml:space="preserve"> </w:t>
             </w:r>
-            <w:proofErr w:type="spellStart"/>
-            <w:r>
-              <w:rPr>
-                <w:rFonts w:ascii="Arial" w:hAnsi="Arial" w:cs="Arial"/>
-                <w:b/>
-                <w:sz w:val="20"/>
-              </w:rPr>
-              <w:t>Efficom</w:t>
-            </w:r>
-            <w:proofErr w:type="spellEnd"/>
-            <w:r>
-              <w:rPr>
-                <w:rFonts w:ascii="Arial" w:hAnsi="Arial" w:cs="Arial"/>
-                <w:b/>
-                <w:sz w:val="20"/>
-              </w:rPr>
-              <w:t xml:space="preserve"> </w:t>
+            <w:r>
+              <w:rPr>
+                <w:rFonts w:ascii="Arial" w:hAnsi="Arial" w:cs="Arial"/>
+                <w:b/>
+                <w:sz w:val="20"/>
+              </w:rPr>
+              <w:t xml:space="preserve">Efficom </w:t>
             </w:r>
             <w:r>
               <w:rPr>
@@ -2031,7 +2030,6 @@
                 <w:sz w:val="20"/>
               </w:rPr>
             </w:pPr>
-            <w:proofErr w:type="spellStart"/>
             <w:r>
               <w:rPr>
                 <w:rFonts w:ascii="Arial" w:hAnsi="Arial" w:cs="Arial"/>
@@ -2039,7 +2037,6 @@
               </w:rPr>
               <w:t>JMerise</w:t>
             </w:r>
-            <w:proofErr w:type="spellEnd"/>
           </w:p>
           <w:p>
             <w:pPr>
@@ -2723,21 +2720,568 @@
                 <w:t>https://github.com/mathieusoufflard/M2LReservationDesSalles/tree/master/Documentation</w:t>
               </w:r>
             </w:hyperlink>
+          </w:p>
+          <w:p>
+            <w:pPr>
+              <w:snapToGrid w:val="0"/>
+            </w:pPr>
+          </w:p>
+          <w:p>
+            <w:pPr>
+              <w:snapToGrid w:val="0"/>
+              <w:rPr>
+                <w:rFonts w:ascii="Arial" w:hAnsi="Arial" w:cs="Arial"/>
+                <w:b/>
+                <w:color w:val="FF0000"/>
+                <w:sz w:val="20"/>
+              </w:rPr>
+            </w:pPr>
+          </w:p>
+        </w:tc>
+      </w:tr>
+      <w:tr>
+        <w:trPr>
+          <w:cantSplit/>
+          <w:trHeight w:val="495"/>
+        </w:trPr>
+        <w:tc>
+          <w:tcPr>
+            <w:tcW w:w="10642" w:type="dxa"/>
+            <w:gridSpan w:val="3"/>
+            <w:tcBorders>
+              <w:top w:val="single" w:sz="4" w:space="0" w:color="000000"/>
+              <w:left w:val="single" w:sz="4" w:space="0" w:color="000000"/>
+              <w:bottom w:val="single" w:sz="4" w:space="0" w:color="000000"/>
+              <w:right w:val="single" w:sz="4" w:space="0" w:color="000000"/>
+            </w:tcBorders>
+            <w:vAlign w:val="center"/>
+          </w:tcPr>
+          <w:p>
+            <w:pPr>
+              <w:snapToGrid w:val="0"/>
+              <w:rPr>
+                <w:rFonts w:ascii="Arial" w:hAnsi="Arial" w:cs="Arial"/>
+                <w:b/>
+                <w:sz w:val="20"/>
+              </w:rPr>
+            </w:pPr>
+            <w:r>
+              <w:rPr>
+                <w:rFonts w:ascii="Arial" w:hAnsi="Arial" w:cs="Arial"/>
+                <w:b/>
+                <w:sz w:val="20"/>
+              </w:rPr>
+              <w:t>Descriptif</w:t>
+            </w:r>
+            <w:r>
+              <w:rPr>
+                <w:rFonts w:ascii="Arial" w:hAnsi="Arial" w:cs="Arial"/>
+                <w:b/>
+                <w:sz w:val="20"/>
+              </w:rPr>
+              <w:t xml:space="preserve"> </w:t>
+            </w:r>
+            <w:r>
+              <w:rPr>
+                <w:rFonts w:ascii="Arial" w:hAnsi="Arial" w:cs="Arial"/>
+                <w:b/>
+                <w:sz w:val="20"/>
+              </w:rPr>
+              <w:t>détailler</w:t>
+            </w:r>
             <w:bookmarkStart w:id="1" w:name="_GoBack"/>
             <w:bookmarkEnd w:id="1"/>
-          </w:p>
-          <w:p>
-            <w:pPr>
+            <w:r>
+              <w:rPr>
+                <w:rFonts w:ascii="Arial" w:hAnsi="Arial" w:cs="Arial"/>
+                <w:b/>
+                <w:sz w:val="20"/>
+                <w:vertAlign w:val="superscript"/>
+              </w:rPr>
+              <w:t>5</w:t>
+            </w:r>
+          </w:p>
+          <w:p>
+            <w:pPr>
+              <w:pStyle w:val="Paragraphedeliste"/>
               <w:snapToGrid w:val="0"/>
-            </w:pPr>
+              <w:rPr>
+                <w:rFonts w:ascii="Arial" w:hAnsi="Arial" w:cs="Arial"/>
+                <w:sz w:val="20"/>
+              </w:rPr>
+            </w:pPr>
+          </w:p>
+          <w:p>
+            <w:pPr>
+              <w:pStyle w:val="Paragraphedeliste"/>
+              <w:numPr>
+                <w:ilvl w:val="0"/>
+                <w:numId w:val="9"/>
+              </w:numPr>
+              <w:rPr>
+                <w:rFonts w:ascii="Arial" w:hAnsi="Arial" w:cs="Arial"/>
+                <w:sz w:val="20"/>
+              </w:rPr>
+            </w:pPr>
+            <w:r>
+              <w:rPr>
+                <w:rFonts w:ascii="Arial" w:hAnsi="Arial" w:cs="Arial"/>
+                <w:sz w:val="20"/>
+              </w:rPr>
+              <w:t>Résumé du projet</w:t>
+            </w:r>
           </w:p>
           <w:p>
             <w:pPr>
               <w:snapToGrid w:val="0"/>
               <w:rPr>
                 <w:rFonts w:ascii="Arial" w:hAnsi="Arial" w:cs="Arial"/>
-                <w:b/>
-                <w:color w:val="FF0000"/>
+                <w:sz w:val="20"/>
+              </w:rPr>
+            </w:pPr>
+            <w:r>
+              <w:rPr>
+                <w:rFonts w:ascii="Arial" w:hAnsi="Arial" w:cs="Arial"/>
+                <w:sz w:val="20"/>
+              </w:rPr>
+              <w:t xml:space="preserve">L’application </w:t>
+            </w:r>
+            <w:r>
+              <w:rPr>
+                <w:rFonts w:ascii="Arial" w:hAnsi="Arial" w:cs="Arial"/>
+                <w:sz w:val="20"/>
+              </w:rPr>
+              <w:t xml:space="preserve">permettra au club et a ces </w:t>
+            </w:r>
+            <w:r>
+              <w:rPr>
+                <w:rFonts w:ascii="Arial" w:hAnsi="Arial" w:cs="Arial"/>
+                <w:sz w:val="20"/>
+              </w:rPr>
+              <w:t>adhérents</w:t>
+            </w:r>
+            <w:r>
+              <w:rPr>
+                <w:rFonts w:ascii="Arial" w:hAnsi="Arial" w:cs="Arial"/>
+                <w:sz w:val="20"/>
+              </w:rPr>
+              <w:t xml:space="preserve"> bénéficient de bureaux au sein des </w:t>
+            </w:r>
+            <w:r>
+              <w:rPr>
+                <w:rFonts w:ascii="Arial" w:hAnsi="Arial" w:cs="Arial"/>
+                <w:sz w:val="20"/>
+              </w:rPr>
+              <w:t>locaux</w:t>
+            </w:r>
+            <w:r>
+              <w:rPr>
+                <w:rFonts w:ascii="Arial" w:hAnsi="Arial" w:cs="Arial"/>
+                <w:sz w:val="20"/>
+              </w:rPr>
+              <w:t xml:space="preserve"> </w:t>
+            </w:r>
+            <w:r>
+              <w:rPr>
+                <w:rFonts w:ascii="Arial" w:hAnsi="Arial" w:cs="Arial"/>
+                <w:sz w:val="20"/>
+              </w:rPr>
+              <w:t xml:space="preserve">de la Maison des ligues de </w:t>
+            </w:r>
+            <w:r>
+              <w:rPr>
+                <w:rFonts w:ascii="Arial" w:hAnsi="Arial" w:cs="Arial"/>
+                <w:sz w:val="20"/>
+              </w:rPr>
+              <w:t>Lorraine</w:t>
+            </w:r>
+            <w:r>
+              <w:rPr>
+                <w:rFonts w:ascii="Arial" w:hAnsi="Arial" w:cs="Arial"/>
+                <w:sz w:val="20"/>
+              </w:rPr>
+              <w:t xml:space="preserve"> de réserver des salles de réunions</w:t>
+            </w:r>
+            <w:r>
+              <w:rPr>
+                <w:rFonts w:ascii="Arial" w:hAnsi="Arial" w:cs="Arial"/>
+                <w:sz w:val="20"/>
+              </w:rPr>
+              <w:t>.</w:t>
+            </w:r>
+          </w:p>
+          <w:p>
+            <w:pPr>
+              <w:snapToGrid w:val="0"/>
+              <w:rPr>
+                <w:rFonts w:ascii="Arial" w:hAnsi="Arial" w:cs="Arial"/>
+                <w:sz w:val="20"/>
+              </w:rPr>
+            </w:pPr>
+          </w:p>
+          <w:p>
+            <w:pPr>
+              <w:pStyle w:val="Paragraphedeliste"/>
+              <w:numPr>
+                <w:ilvl w:val="0"/>
+                <w:numId w:val="9"/>
+              </w:numPr>
+              <w:rPr>
+                <w:rFonts w:ascii="Arial" w:hAnsi="Arial" w:cs="Arial"/>
+                <w:sz w:val="20"/>
+              </w:rPr>
+            </w:pPr>
+            <w:r>
+              <w:rPr>
+                <w:rFonts w:ascii="Arial" w:hAnsi="Arial" w:cs="Arial"/>
+                <w:sz w:val="20"/>
+              </w:rPr>
+              <w:t xml:space="preserve">Fonctionnalités principales </w:t>
+            </w:r>
+          </w:p>
+          <w:p>
+            <w:pPr>
+              <w:rPr>
+                <w:rFonts w:ascii="Arial" w:hAnsi="Arial" w:cs="Arial"/>
+                <w:sz w:val="20"/>
+              </w:rPr>
+            </w:pPr>
+            <w:r>
+              <w:rPr>
+                <w:rFonts w:ascii="Arial" w:hAnsi="Arial" w:cs="Arial"/>
+                <w:sz w:val="20"/>
+              </w:rPr>
+              <w:t>Les salariés de la M2L pourront se connecter à l’application via un login et mot de passe</w:t>
+            </w:r>
+            <w:r>
+              <w:rPr>
+                <w:rFonts w:ascii="Arial" w:hAnsi="Arial" w:cs="Arial"/>
+                <w:sz w:val="20"/>
+              </w:rPr>
+              <w:t xml:space="preserve"> sur une interface web</w:t>
+            </w:r>
+            <w:r>
+              <w:rPr>
+                <w:rFonts w:ascii="Arial" w:hAnsi="Arial" w:cs="Arial"/>
+                <w:sz w:val="20"/>
+              </w:rPr>
+              <w:t>.</w:t>
+            </w:r>
+          </w:p>
+          <w:p>
+            <w:pPr>
+              <w:rPr>
+                <w:rFonts w:ascii="Arial" w:hAnsi="Arial" w:cs="Arial"/>
+                <w:sz w:val="20"/>
+              </w:rPr>
+            </w:pPr>
+            <w:r>
+              <w:rPr>
+                <w:rFonts w:ascii="Arial" w:hAnsi="Arial" w:cs="Arial"/>
+                <w:sz w:val="20"/>
+              </w:rPr>
+              <w:t>Toutes salles de réunions pourront être réserver.</w:t>
+            </w:r>
+          </w:p>
+          <w:p>
+            <w:pPr>
+              <w:rPr>
+                <w:rFonts w:ascii="Arial" w:hAnsi="Arial" w:cs="Arial"/>
+                <w:sz w:val="20"/>
+              </w:rPr>
+            </w:pPr>
+            <w:r>
+              <w:rPr>
+                <w:rFonts w:ascii="Arial" w:hAnsi="Arial" w:cs="Arial"/>
+                <w:sz w:val="20"/>
+              </w:rPr>
+              <w:t>Les</w:t>
+            </w:r>
+            <w:r>
+              <w:t xml:space="preserve"> </w:t>
+            </w:r>
+            <w:r>
+              <w:rPr>
+                <w:rFonts w:ascii="Arial" w:hAnsi="Arial" w:cs="Arial"/>
+                <w:sz w:val="20"/>
+              </w:rPr>
+              <w:t>créneaux</w:t>
+            </w:r>
+            <w:r>
+              <w:rPr>
+                <w:rFonts w:ascii="Arial" w:hAnsi="Arial" w:cs="Arial"/>
+                <w:sz w:val="20"/>
+              </w:rPr>
+              <w:t xml:space="preserve"> de réservation sont découpés par heure (cumulable).</w:t>
+            </w:r>
+          </w:p>
+          <w:p>
+            <w:pPr>
+              <w:rPr>
+                <w:rFonts w:ascii="Arial" w:hAnsi="Arial" w:cs="Arial"/>
+                <w:sz w:val="20"/>
+              </w:rPr>
+            </w:pPr>
+            <w:r>
+              <w:rPr>
+                <w:rFonts w:ascii="Arial" w:hAnsi="Arial" w:cs="Arial"/>
+                <w:sz w:val="20"/>
+              </w:rPr>
+              <w:t>Création et suppression d’une réservation par un même utilisateur.</w:t>
+            </w:r>
+          </w:p>
+          <w:p>
+            <w:pPr>
+              <w:rPr>
+                <w:rFonts w:ascii="Arial" w:hAnsi="Arial" w:cs="Arial"/>
+                <w:sz w:val="20"/>
+              </w:rPr>
+            </w:pPr>
+          </w:p>
+          <w:p>
+            <w:pPr>
+              <w:rPr>
+                <w:rFonts w:ascii="Arial" w:hAnsi="Arial" w:cs="Arial"/>
+                <w:sz w:val="20"/>
+              </w:rPr>
+            </w:pPr>
+          </w:p>
+          <w:p>
+            <w:pPr>
+              <w:pStyle w:val="Paragraphedeliste"/>
+              <w:numPr>
+                <w:ilvl w:val="0"/>
+                <w:numId w:val="9"/>
+              </w:numPr>
+              <w:rPr>
+                <w:rFonts w:ascii="Arial" w:hAnsi="Arial" w:cs="Arial"/>
+                <w:sz w:val="20"/>
+              </w:rPr>
+            </w:pPr>
+            <w:r>
+              <w:rPr>
+                <w:rFonts w:ascii="Arial" w:hAnsi="Arial" w:cs="Arial"/>
+                <w:sz w:val="20"/>
+              </w:rPr>
+              <w:t>Documentation associer</w:t>
+            </w:r>
+          </w:p>
+          <w:p>
+            <w:pPr>
+              <w:rPr>
+                <w:rFonts w:ascii="Arial" w:hAnsi="Arial" w:cs="Arial"/>
+                <w:sz w:val="20"/>
+              </w:rPr>
+            </w:pPr>
+          </w:p>
+          <w:p>
+            <w:pPr>
+              <w:spacing w:line="360" w:lineRule="auto"/>
+              <w:ind w:left="-567"/>
+              <w:rPr>
+                <w:noProof/>
+              </w:rPr>
+            </w:pPr>
+            <w:r>
+              <w:rPr>
+                <w:noProof/>
+              </w:rPr>
+              <w:t xml:space="preserve">         Racine du projet </w:t>
+            </w:r>
+          </w:p>
+          <w:p>
+            <w:pPr>
+              <w:pStyle w:val="Paragraphedeliste"/>
+              <w:numPr>
+                <w:ilvl w:val="0"/>
+                <w:numId w:val="16"/>
+              </w:numPr>
+              <w:spacing w:line="360" w:lineRule="auto"/>
+              <w:rPr>
+                <w:noProof/>
+              </w:rPr>
+            </w:pPr>
+            <w:r>
+              <w:rPr>
+                <w:noProof/>
+              </w:rPr>
+              <w:t>Developpement</w:t>
+            </w:r>
+          </w:p>
+          <w:p>
+            <w:pPr>
+              <w:pStyle w:val="Paragraphedeliste"/>
+              <w:numPr>
+                <w:ilvl w:val="1"/>
+                <w:numId w:val="16"/>
+              </w:numPr>
+              <w:spacing w:line="360" w:lineRule="auto"/>
+              <w:rPr>
+                <w:noProof/>
+              </w:rPr>
+            </w:pPr>
+            <w:r>
+              <w:rPr>
+                <w:noProof/>
+              </w:rPr>
+              <w:t>Documentation bases de donnee (MCD, MLD, script de cration de la bases de donnee)</w:t>
+            </w:r>
+          </w:p>
+          <w:p>
+            <w:pPr>
+              <w:pStyle w:val="Paragraphedeliste"/>
+              <w:numPr>
+                <w:ilvl w:val="1"/>
+                <w:numId w:val="16"/>
+              </w:numPr>
+              <w:spacing w:line="360" w:lineRule="auto"/>
+              <w:rPr>
+                <w:noProof/>
+              </w:rPr>
+            </w:pPr>
+            <w:r>
+              <w:rPr>
+                <w:noProof/>
+              </w:rPr>
+              <w:t>Documentation de production</w:t>
+            </w:r>
+          </w:p>
+          <w:p>
+            <w:pPr>
+              <w:pStyle w:val="Paragraphedeliste"/>
+              <w:numPr>
+                <w:ilvl w:val="0"/>
+                <w:numId w:val="16"/>
+              </w:numPr>
+              <w:spacing w:line="360" w:lineRule="auto"/>
+              <w:rPr>
+                <w:noProof/>
+              </w:rPr>
+            </w:pPr>
+            <w:r>
+              <w:rPr>
+                <w:noProof/>
+              </w:rPr>
+              <w:t>Documentation</w:t>
+            </w:r>
+          </w:p>
+          <w:p>
+            <w:pPr>
+              <w:pStyle w:val="Paragraphedeliste"/>
+              <w:numPr>
+                <w:ilvl w:val="1"/>
+                <w:numId w:val="16"/>
+              </w:numPr>
+              <w:spacing w:line="360" w:lineRule="auto"/>
+              <w:rPr>
+                <w:noProof/>
+              </w:rPr>
+            </w:pPr>
+            <w:r>
+              <w:rPr>
+                <w:noProof/>
+              </w:rPr>
+              <w:t xml:space="preserve">Cahier des charges </w:t>
+            </w:r>
+          </w:p>
+          <w:p>
+            <w:pPr>
+              <w:pStyle w:val="Paragraphedeliste"/>
+              <w:numPr>
+                <w:ilvl w:val="1"/>
+                <w:numId w:val="16"/>
+              </w:numPr>
+              <w:spacing w:line="360" w:lineRule="auto"/>
+              <w:rPr>
+                <w:noProof/>
+              </w:rPr>
+            </w:pPr>
+            <w:r>
+              <w:rPr>
+                <w:noProof/>
+              </w:rPr>
+              <w:t>Rapport de test</w:t>
+            </w:r>
+          </w:p>
+          <w:p>
+            <w:pPr>
+              <w:pStyle w:val="Paragraphedeliste"/>
+              <w:numPr>
+                <w:ilvl w:val="1"/>
+                <w:numId w:val="16"/>
+              </w:numPr>
+              <w:spacing w:line="360" w:lineRule="auto"/>
+              <w:rPr>
+                <w:noProof/>
+              </w:rPr>
+            </w:pPr>
+            <w:r>
+              <w:rPr>
+                <w:noProof/>
+              </w:rPr>
+              <w:t>Zonning</w:t>
+            </w:r>
+          </w:p>
+          <w:p>
+            <w:pPr>
+              <w:pStyle w:val="Paragraphedeliste"/>
+              <w:numPr>
+                <w:ilvl w:val="1"/>
+                <w:numId w:val="16"/>
+              </w:numPr>
+              <w:spacing w:line="360" w:lineRule="auto"/>
+              <w:rPr>
+                <w:noProof/>
+              </w:rPr>
+            </w:pPr>
+            <w:r>
+              <w:rPr>
+                <w:noProof/>
+              </w:rPr>
+              <w:t>Documentation utilisateur</w:t>
+            </w:r>
+          </w:p>
+          <w:p>
+            <w:pPr>
+              <w:pStyle w:val="Paragraphedeliste"/>
+              <w:numPr>
+                <w:ilvl w:val="0"/>
+                <w:numId w:val="16"/>
+              </w:numPr>
+              <w:spacing w:line="360" w:lineRule="auto"/>
+              <w:rPr>
+                <w:noProof/>
+              </w:rPr>
+            </w:pPr>
+            <w:r>
+              <w:rPr>
+                <w:noProof/>
+              </w:rPr>
+              <w:t>Fichier README (d’ecrit l’enssemble des document fournie dans le depo GitHub et ou ce trouve chaque document)</w:t>
+            </w:r>
+          </w:p>
+          <w:p>
+            <w:pPr>
+              <w:rPr>
+                <w:rFonts w:ascii="Arial" w:hAnsi="Arial" w:cs="Arial"/>
+                <w:sz w:val="20"/>
+              </w:rPr>
+            </w:pPr>
+          </w:p>
+          <w:p>
+            <w:pPr>
+              <w:snapToGrid w:val="0"/>
+              <w:rPr>
+                <w:rFonts w:ascii="Arial" w:hAnsi="Arial" w:cs="Arial"/>
+                <w:sz w:val="20"/>
+              </w:rPr>
+            </w:pPr>
+          </w:p>
+          <w:p>
+            <w:pPr>
+              <w:snapToGrid w:val="0"/>
+              <w:rPr>
+                <w:rFonts w:ascii="Arial" w:hAnsi="Arial" w:cs="Arial"/>
                 <w:sz w:val="20"/>
               </w:rPr>
             </w:pPr>
@@ -2759,18 +3303,14 @@
         <w:spacing w:line="360" w:lineRule="auto"/>
         <w:ind w:left="-567"/>
         <w:rPr>
-          <w:rFonts w:ascii="Arial" w:hAnsi="Arial" w:cs="Arial"/>
-          <w:bCs/>
-          <w:iCs/>
-          <w:color w:val="17365D"/>
-          <w:sz w:val="28"/>
-          <w:szCs w:val="18"/>
+          <w:noProof/>
         </w:rPr>
       </w:pPr>
       <w:r>
         <w:rPr>
           <w:noProof/>
         </w:rPr>
+        <w:lastRenderedPageBreak/>
         <w:drawing>
           <wp:inline distT="0" distB="0" distL="0" distR="0" wp14:anchorId="77A70E71" wp14:editId="21A02F90">
             <wp:extent cx="5760720" cy="1330960"/>
@@ -2820,6 +3360,15 @@
           </wp:inline>
         </w:drawing>
       </w:r>
+    </w:p>
+    <w:p>
+      <w:pPr>
+        <w:spacing w:line="360" w:lineRule="auto"/>
+        <w:ind w:left="-567"/>
+        <w:rPr>
+          <w:noProof/>
+        </w:rPr>
+      </w:pPr>
     </w:p>
     <w:sectPr>
       <w:footerReference w:type="default" r:id="rId11"/>
@@ -3262,6 +3811,118 @@
     </w:lvl>
   </w:abstractNum>
   <w:abstractNum w:abstractNumId="3" w15:restartNumberingAfterBreak="0">
+    <w:nsid w:val="2D740419"/>
+    <w:multiLevelType w:val="hybridMultilevel"/>
+    <w:tmpl w:val="483EEE3E"/>
+    <w:lvl w:ilvl="0" w:tplc="B556507E">
+      <w:numFmt w:val="bullet"/>
+      <w:lvlText w:val="-"/>
+      <w:lvlJc w:val="left"/>
+      <w:pPr>
+        <w:ind w:left="1068" w:hanging="360"/>
+      </w:pPr>
+      <w:rPr>
+        <w:rFonts w:ascii="Times" w:eastAsia="Times" w:hAnsi="Times" w:cs="Times" w:hint="default"/>
+      </w:rPr>
+    </w:lvl>
+    <w:lvl w:ilvl="1" w:tplc="040C0003">
+      <w:start w:val="1"/>
+      <w:numFmt w:val="bullet"/>
+      <w:lvlText w:val="o"/>
+      <w:lvlJc w:val="left"/>
+      <w:pPr>
+        <w:ind w:left="1788" w:hanging="360"/>
+      </w:pPr>
+      <w:rPr>
+        <w:rFonts w:ascii="Courier New" w:hAnsi="Courier New" w:cs="Courier New" w:hint="default"/>
+      </w:rPr>
+    </w:lvl>
+    <w:lvl w:ilvl="2" w:tplc="040C0005" w:tentative="1">
+      <w:start w:val="1"/>
+      <w:numFmt w:val="bullet"/>
+      <w:lvlText w:val=""/>
+      <w:lvlJc w:val="left"/>
+      <w:pPr>
+        <w:ind w:left="2508" w:hanging="360"/>
+      </w:pPr>
+      <w:rPr>
+        <w:rFonts w:ascii="Wingdings" w:hAnsi="Wingdings" w:hint="default"/>
+      </w:rPr>
+    </w:lvl>
+    <w:lvl w:ilvl="3" w:tplc="040C0001" w:tentative="1">
+      <w:start w:val="1"/>
+      <w:numFmt w:val="bullet"/>
+      <w:lvlText w:val=""/>
+      <w:lvlJc w:val="left"/>
+      <w:pPr>
+        <w:ind w:left="3228" w:hanging="360"/>
+      </w:pPr>
+      <w:rPr>
+        <w:rFonts w:ascii="Symbol" w:hAnsi="Symbol" w:hint="default"/>
+      </w:rPr>
+    </w:lvl>
+    <w:lvl w:ilvl="4" w:tplc="040C0003" w:tentative="1">
+      <w:start w:val="1"/>
+      <w:numFmt w:val="bullet"/>
+      <w:lvlText w:val="o"/>
+      <w:lvlJc w:val="left"/>
+      <w:pPr>
+        <w:ind w:left="3948" w:hanging="360"/>
+      </w:pPr>
+      <w:rPr>
+        <w:rFonts w:ascii="Courier New" w:hAnsi="Courier New" w:cs="Courier New" w:hint="default"/>
+      </w:rPr>
+    </w:lvl>
+    <w:lvl w:ilvl="5" w:tplc="040C0005" w:tentative="1">
+      <w:start w:val="1"/>
+      <w:numFmt w:val="bullet"/>
+      <w:lvlText w:val=""/>
+      <w:lvlJc w:val="left"/>
+      <w:pPr>
+        <w:ind w:left="4668" w:hanging="360"/>
+      </w:pPr>
+      <w:rPr>
+        <w:rFonts w:ascii="Wingdings" w:hAnsi="Wingdings" w:hint="default"/>
+      </w:rPr>
+    </w:lvl>
+    <w:lvl w:ilvl="6" w:tplc="040C0001" w:tentative="1">
+      <w:start w:val="1"/>
+      <w:numFmt w:val="bullet"/>
+      <w:lvlText w:val=""/>
+      <w:lvlJc w:val="left"/>
+      <w:pPr>
+        <w:ind w:left="5388" w:hanging="360"/>
+      </w:pPr>
+      <w:rPr>
+        <w:rFonts w:ascii="Symbol" w:hAnsi="Symbol" w:hint="default"/>
+      </w:rPr>
+    </w:lvl>
+    <w:lvl w:ilvl="7" w:tplc="040C0003" w:tentative="1">
+      <w:start w:val="1"/>
+      <w:numFmt w:val="bullet"/>
+      <w:lvlText w:val="o"/>
+      <w:lvlJc w:val="left"/>
+      <w:pPr>
+        <w:ind w:left="6108" w:hanging="360"/>
+      </w:pPr>
+      <w:rPr>
+        <w:rFonts w:ascii="Courier New" w:hAnsi="Courier New" w:cs="Courier New" w:hint="default"/>
+      </w:rPr>
+    </w:lvl>
+    <w:lvl w:ilvl="8" w:tplc="040C0005" w:tentative="1">
+      <w:start w:val="1"/>
+      <w:numFmt w:val="bullet"/>
+      <w:lvlText w:val=""/>
+      <w:lvlJc w:val="left"/>
+      <w:pPr>
+        <w:ind w:left="6828" w:hanging="360"/>
+      </w:pPr>
+      <w:rPr>
+        <w:rFonts w:ascii="Wingdings" w:hAnsi="Wingdings" w:hint="default"/>
+      </w:rPr>
+    </w:lvl>
+  </w:abstractNum>
+  <w:abstractNum w:abstractNumId="4" w15:restartNumberingAfterBreak="0">
     <w:nsid w:val="3229088E"/>
     <w:multiLevelType w:val="hybridMultilevel"/>
     <w:tmpl w:val="E5CA2A16"/>
@@ -3373,7 +4034,7 @@
       </w:rPr>
     </w:lvl>
   </w:abstractNum>
-  <w:abstractNum w:abstractNumId="4" w15:restartNumberingAfterBreak="0">
+  <w:abstractNum w:abstractNumId="5" w15:restartNumberingAfterBreak="0">
     <w:nsid w:val="35CE4E09"/>
     <w:multiLevelType w:val="hybridMultilevel"/>
     <w:tmpl w:val="E146B83E"/>
@@ -3486,7 +4147,7 @@
       </w:rPr>
     </w:lvl>
   </w:abstractNum>
-  <w:abstractNum w:abstractNumId="5" w15:restartNumberingAfterBreak="0">
+  <w:abstractNum w:abstractNumId="6" w15:restartNumberingAfterBreak="0">
     <w:nsid w:val="3AA630D8"/>
     <w:multiLevelType w:val="hybridMultilevel"/>
     <w:tmpl w:val="2132E5FA"/>
@@ -3600,7 +4261,7 @@
       </w:rPr>
     </w:lvl>
   </w:abstractNum>
-  <w:abstractNum w:abstractNumId="6" w15:restartNumberingAfterBreak="0">
+  <w:abstractNum w:abstractNumId="7" w15:restartNumberingAfterBreak="0">
     <w:nsid w:val="48535A58"/>
     <w:multiLevelType w:val="hybridMultilevel"/>
     <w:tmpl w:val="406CBCEA"/>
@@ -3714,7 +4375,119 @@
       </w:rPr>
     </w:lvl>
   </w:abstractNum>
-  <w:abstractNum w:abstractNumId="7" w15:restartNumberingAfterBreak="0">
+  <w:abstractNum w:abstractNumId="8" w15:restartNumberingAfterBreak="0">
+    <w:nsid w:val="4BF1212F"/>
+    <w:multiLevelType w:val="hybridMultilevel"/>
+    <w:tmpl w:val="5C5CC736"/>
+    <w:lvl w:ilvl="0" w:tplc="5CAA6216">
+      <w:numFmt w:val="bullet"/>
+      <w:lvlText w:val="-"/>
+      <w:lvlJc w:val="left"/>
+      <w:pPr>
+        <w:ind w:left="-207" w:hanging="360"/>
+      </w:pPr>
+      <w:rPr>
+        <w:rFonts w:ascii="Times" w:eastAsia="Times" w:hAnsi="Times" w:cs="Times" w:hint="default"/>
+      </w:rPr>
+    </w:lvl>
+    <w:lvl w:ilvl="1" w:tplc="040C0003" w:tentative="1">
+      <w:start w:val="1"/>
+      <w:numFmt w:val="bullet"/>
+      <w:lvlText w:val="o"/>
+      <w:lvlJc w:val="left"/>
+      <w:pPr>
+        <w:ind w:left="513" w:hanging="360"/>
+      </w:pPr>
+      <w:rPr>
+        <w:rFonts w:ascii="Courier New" w:hAnsi="Courier New" w:cs="Courier New" w:hint="default"/>
+      </w:rPr>
+    </w:lvl>
+    <w:lvl w:ilvl="2" w:tplc="040C0005" w:tentative="1">
+      <w:start w:val="1"/>
+      <w:numFmt w:val="bullet"/>
+      <w:lvlText w:val=""/>
+      <w:lvlJc w:val="left"/>
+      <w:pPr>
+        <w:ind w:left="1233" w:hanging="360"/>
+      </w:pPr>
+      <w:rPr>
+        <w:rFonts w:ascii="Wingdings" w:hAnsi="Wingdings" w:hint="default"/>
+      </w:rPr>
+    </w:lvl>
+    <w:lvl w:ilvl="3" w:tplc="040C0001" w:tentative="1">
+      <w:start w:val="1"/>
+      <w:numFmt w:val="bullet"/>
+      <w:lvlText w:val=""/>
+      <w:lvlJc w:val="left"/>
+      <w:pPr>
+        <w:ind w:left="1953" w:hanging="360"/>
+      </w:pPr>
+      <w:rPr>
+        <w:rFonts w:ascii="Symbol" w:hAnsi="Symbol" w:hint="default"/>
+      </w:rPr>
+    </w:lvl>
+    <w:lvl w:ilvl="4" w:tplc="040C0003" w:tentative="1">
+      <w:start w:val="1"/>
+      <w:numFmt w:val="bullet"/>
+      <w:lvlText w:val="o"/>
+      <w:lvlJc w:val="left"/>
+      <w:pPr>
+        <w:ind w:left="2673" w:hanging="360"/>
+      </w:pPr>
+      <w:rPr>
+        <w:rFonts w:ascii="Courier New" w:hAnsi="Courier New" w:cs="Courier New" w:hint="default"/>
+      </w:rPr>
+    </w:lvl>
+    <w:lvl w:ilvl="5" w:tplc="040C0005" w:tentative="1">
+      <w:start w:val="1"/>
+      <w:numFmt w:val="bullet"/>
+      <w:lvlText w:val=""/>
+      <w:lvlJc w:val="left"/>
+      <w:pPr>
+        <w:ind w:left="3393" w:hanging="360"/>
+      </w:pPr>
+      <w:rPr>
+        <w:rFonts w:ascii="Wingdings" w:hAnsi="Wingdings" w:hint="default"/>
+      </w:rPr>
+    </w:lvl>
+    <w:lvl w:ilvl="6" w:tplc="040C0001" w:tentative="1">
+      <w:start w:val="1"/>
+      <w:numFmt w:val="bullet"/>
+      <w:lvlText w:val=""/>
+      <w:lvlJc w:val="left"/>
+      <w:pPr>
+        <w:ind w:left="4113" w:hanging="360"/>
+      </w:pPr>
+      <w:rPr>
+        <w:rFonts w:ascii="Symbol" w:hAnsi="Symbol" w:hint="default"/>
+      </w:rPr>
+    </w:lvl>
+    <w:lvl w:ilvl="7" w:tplc="040C0003" w:tentative="1">
+      <w:start w:val="1"/>
+      <w:numFmt w:val="bullet"/>
+      <w:lvlText w:val="o"/>
+      <w:lvlJc w:val="left"/>
+      <w:pPr>
+        <w:ind w:left="4833" w:hanging="360"/>
+      </w:pPr>
+      <w:rPr>
+        <w:rFonts w:ascii="Courier New" w:hAnsi="Courier New" w:cs="Courier New" w:hint="default"/>
+      </w:rPr>
+    </w:lvl>
+    <w:lvl w:ilvl="8" w:tplc="040C0005" w:tentative="1">
+      <w:start w:val="1"/>
+      <w:numFmt w:val="bullet"/>
+      <w:lvlText w:val=""/>
+      <w:lvlJc w:val="left"/>
+      <w:pPr>
+        <w:ind w:left="5553" w:hanging="360"/>
+      </w:pPr>
+      <w:rPr>
+        <w:rFonts w:ascii="Wingdings" w:hAnsi="Wingdings" w:hint="default"/>
+      </w:rPr>
+    </w:lvl>
+  </w:abstractNum>
+  <w:abstractNum w:abstractNumId="9" w15:restartNumberingAfterBreak="0">
     <w:nsid w:val="60237B6C"/>
     <w:multiLevelType w:val="hybridMultilevel"/>
     <w:tmpl w:val="76CAAE92"/>
@@ -3827,7 +4600,7 @@
       </w:rPr>
     </w:lvl>
   </w:abstractNum>
-  <w:abstractNum w:abstractNumId="8" w15:restartNumberingAfterBreak="0">
+  <w:abstractNum w:abstractNumId="10" w15:restartNumberingAfterBreak="0">
     <w:nsid w:val="608924A7"/>
     <w:multiLevelType w:val="hybridMultilevel"/>
     <w:tmpl w:val="BB821A64"/>
@@ -3940,7 +4713,7 @@
       </w:rPr>
     </w:lvl>
   </w:abstractNum>
-  <w:abstractNum w:abstractNumId="9" w15:restartNumberingAfterBreak="0">
+  <w:abstractNum w:abstractNumId="11" w15:restartNumberingAfterBreak="0">
     <w:nsid w:val="6170436A"/>
     <w:multiLevelType w:val="hybridMultilevel"/>
     <w:tmpl w:val="D9D8EE60"/>
@@ -4053,7 +4826,7 @@
       </w:rPr>
     </w:lvl>
   </w:abstractNum>
-  <w:abstractNum w:abstractNumId="10" w15:restartNumberingAfterBreak="0">
+  <w:abstractNum w:abstractNumId="12" w15:restartNumberingAfterBreak="0">
     <w:nsid w:val="66621C26"/>
     <w:multiLevelType w:val="hybridMultilevel"/>
     <w:tmpl w:val="A6629F6A"/>
@@ -4142,7 +4915,7 @@
       </w:pPr>
     </w:lvl>
   </w:abstractNum>
-  <w:abstractNum w:abstractNumId="11" w15:restartNumberingAfterBreak="0">
+  <w:abstractNum w:abstractNumId="13" w15:restartNumberingAfterBreak="0">
     <w:nsid w:val="666631CD"/>
     <w:multiLevelType w:val="hybridMultilevel"/>
     <w:tmpl w:val="6A3C0134"/>
@@ -4255,7 +5028,7 @@
       </w:rPr>
     </w:lvl>
   </w:abstractNum>
-  <w:abstractNum w:abstractNumId="12" w15:restartNumberingAfterBreak="0">
+  <w:abstractNum w:abstractNumId="14" w15:restartNumberingAfterBreak="0">
     <w:nsid w:val="6F2A6E47"/>
     <w:multiLevelType w:val="hybridMultilevel"/>
     <w:tmpl w:val="C83E765E"/>
@@ -4368,7 +5141,7 @@
       </w:rPr>
     </w:lvl>
   </w:abstractNum>
-  <w:abstractNum w:abstractNumId="13" w15:restartNumberingAfterBreak="0">
+  <w:abstractNum w:abstractNumId="15" w15:restartNumberingAfterBreak="0">
     <w:nsid w:val="74176CE0"/>
     <w:multiLevelType w:val="hybridMultilevel"/>
     <w:tmpl w:val="3B349670"/>
@@ -4485,43 +5258,49 @@
     <w:abstractNumId w:val="2"/>
   </w:num>
   <w:num w:numId="2">
+    <w:abstractNumId w:val="7"/>
+  </w:num>
+  <w:num w:numId="3">
+    <w:abstractNumId w:val="4"/>
+  </w:num>
+  <w:num w:numId="4">
+    <w:abstractNumId w:val="12"/>
+  </w:num>
+  <w:num w:numId="5">
+    <w:abstractNumId w:val="14"/>
+  </w:num>
+  <w:num w:numId="6">
     <w:abstractNumId w:val="6"/>
   </w:num>
-  <w:num w:numId="3">
-    <w:abstractNumId w:val="3"/>
+  <w:num w:numId="7">
+    <w:abstractNumId w:val="15"/>
   </w:num>
-  <w:num w:numId="4">
+  <w:num w:numId="8">
+    <w:abstractNumId w:val="9"/>
+  </w:num>
+  <w:num w:numId="9">
     <w:abstractNumId w:val="10"/>
   </w:num>
-  <w:num w:numId="5">
-    <w:abstractNumId w:val="12"/>
-  </w:num>
-  <w:num w:numId="6">
+  <w:num w:numId="10">
     <w:abstractNumId w:val="5"/>
-  </w:num>
-  <w:num w:numId="7">
-    <w:abstractNumId w:val="13"/>
-  </w:num>
-  <w:num w:numId="8">
-    <w:abstractNumId w:val="7"/>
-  </w:num>
-  <w:num w:numId="9">
-    <w:abstractNumId w:val="8"/>
-  </w:num>
-  <w:num w:numId="10">
-    <w:abstractNumId w:val="4"/>
   </w:num>
   <w:num w:numId="11">
     <w:abstractNumId w:val="0"/>
   </w:num>
   <w:num w:numId="12">
-    <w:abstractNumId w:val="11"/>
+    <w:abstractNumId w:val="13"/>
   </w:num>
   <w:num w:numId="13">
     <w:abstractNumId w:val="1"/>
   </w:num>
   <w:num w:numId="14">
-    <w:abstractNumId w:val="9"/>
+    <w:abstractNumId w:val="11"/>
+  </w:num>
+  <w:num w:numId="15">
+    <w:abstractNumId w:val="8"/>
+  </w:num>
+  <w:num w:numId="16">
+    <w:abstractNumId w:val="3"/>
   </w:num>
 </w:numbering>
 </file>
@@ -4936,6 +5715,29 @@
       <w:lang w:eastAsia="ar-SA"/>
     </w:rPr>
   </w:style>
+  <w:style w:type="paragraph" w:styleId="Titre2">
+    <w:name w:val="heading 2"/>
+    <w:basedOn w:val="Normal"/>
+    <w:next w:val="Normal"/>
+    <w:link w:val="Titre2Car"/>
+    <w:uiPriority w:val="9"/>
+    <w:semiHidden/>
+    <w:unhideWhenUsed/>
+    <w:qFormat/>
+    <w:rsid w:val="000707CE"/>
+    <w:pPr>
+      <w:keepNext/>
+      <w:keepLines/>
+      <w:spacing w:before="40"/>
+      <w:outlineLvl w:val="1"/>
+    </w:pPr>
+    <w:rPr>
+      <w:rFonts w:asciiTheme="majorHAnsi" w:eastAsiaTheme="majorEastAsia" w:hAnsiTheme="majorHAnsi" w:cstheme="majorBidi"/>
+      <w:color w:val="365F91" w:themeColor="accent1" w:themeShade="BF"/>
+      <w:sz w:val="26"/>
+      <w:szCs w:val="26"/>
+    </w:rPr>
+  </w:style>
   <w:style w:type="paragraph" w:styleId="Titre9">
     <w:name w:val="heading 9"/>
     <w:basedOn w:val="Normal"/>
@@ -5195,6 +5997,21 @@
       <w:color w:val="000000"/>
       <w:sz w:val="24"/>
       <w:szCs w:val="24"/>
+    </w:rPr>
+  </w:style>
+  <w:style w:type="character" w:customStyle="1" w:styleId="Titre2Car">
+    <w:name w:val="Titre 2 Car"/>
+    <w:basedOn w:val="Policepardfaut"/>
+    <w:link w:val="Titre2"/>
+    <w:uiPriority w:val="9"/>
+    <w:semiHidden/>
+    <w:rsid w:val="000707CE"/>
+    <w:rPr>
+      <w:rFonts w:asciiTheme="majorHAnsi" w:eastAsiaTheme="majorEastAsia" w:hAnsiTheme="majorHAnsi" w:cstheme="majorBidi"/>
+      <w:color w:val="365F91" w:themeColor="accent1" w:themeShade="BF"/>
+      <w:sz w:val="26"/>
+      <w:szCs w:val="26"/>
+      <w:lang w:eastAsia="ar-SA"/>
     </w:rPr>
   </w:style>
 </w:styles>
@@ -5490,7 +6307,7 @@
 </file>
 
 <file path=customXml/itemProps1.xml><?xml version="1.0" encoding="utf-8"?>
-<ds:datastoreItem xmlns:ds="http://schemas.openxmlformats.org/officeDocument/2006/customXml" ds:itemID="{A46416DC-A0FB-462E-B7B6-C1A510AD108A}">
+<ds:datastoreItem xmlns:ds="http://schemas.openxmlformats.org/officeDocument/2006/customXml" ds:itemID="{188ECBE1-DB8B-4DE1-9AD3-389CB54BD601}">
   <ds:schemaRefs>
     <ds:schemaRef ds:uri="http://schemas.openxmlformats.org/officeDocument/2006/bibliography"/>
   </ds:schemaRefs>

</xml_diff>

<commit_message>
Update E4_Fiche_Mathieu_Soufflard.docx (details description added)
</commit_message>
<xml_diff>
--- a/E4_Fiche_Mathieu_Soufflard.docx
+++ b/E4_Fiche_Mathieu_Soufflard.docx
@@ -2787,7 +2787,7 @@
                 <w:b/>
                 <w:sz w:val="20"/>
               </w:rPr>
-              <w:t>détailler</w:t>
+              <w:t>détaillé</w:t>
             </w:r>
             <w:bookmarkStart w:id="1" w:name="_GoBack"/>
             <w:bookmarkEnd w:id="1"/>
@@ -5715,6 +5715,27 @@
       <w:lang w:eastAsia="ar-SA"/>
     </w:rPr>
   </w:style>
+  <w:style w:type="paragraph" w:styleId="Titre1">
+    <w:name w:val="heading 1"/>
+    <w:basedOn w:val="Normal"/>
+    <w:next w:val="Normal"/>
+    <w:link w:val="Titre1Car"/>
+    <w:uiPriority w:val="9"/>
+    <w:qFormat/>
+    <w:rsid w:val="005D6825"/>
+    <w:pPr>
+      <w:keepNext/>
+      <w:keepLines/>
+      <w:spacing w:before="240"/>
+      <w:outlineLvl w:val="0"/>
+    </w:pPr>
+    <w:rPr>
+      <w:rFonts w:asciiTheme="majorHAnsi" w:eastAsiaTheme="majorEastAsia" w:hAnsiTheme="majorHAnsi" w:cstheme="majorBidi"/>
+      <w:color w:val="365F91" w:themeColor="accent1" w:themeShade="BF"/>
+      <w:sz w:val="32"/>
+      <w:szCs w:val="32"/>
+    </w:rPr>
+  </w:style>
   <w:style w:type="paragraph" w:styleId="Titre2">
     <w:name w:val="heading 2"/>
     <w:basedOn w:val="Normal"/>
@@ -5738,6 +5759,28 @@
       <w:szCs w:val="26"/>
     </w:rPr>
   </w:style>
+  <w:style w:type="paragraph" w:styleId="Titre3">
+    <w:name w:val="heading 3"/>
+    <w:basedOn w:val="Normal"/>
+    <w:next w:val="Normal"/>
+    <w:link w:val="Titre3Car"/>
+    <w:uiPriority w:val="9"/>
+    <w:semiHidden/>
+    <w:unhideWhenUsed/>
+    <w:qFormat/>
+    <w:rsid w:val="005D6825"/>
+    <w:pPr>
+      <w:keepNext/>
+      <w:keepLines/>
+      <w:spacing w:before="40"/>
+      <w:outlineLvl w:val="2"/>
+    </w:pPr>
+    <w:rPr>
+      <w:rFonts w:asciiTheme="majorHAnsi" w:eastAsiaTheme="majorEastAsia" w:hAnsiTheme="majorHAnsi" w:cstheme="majorBidi"/>
+      <w:color w:val="243F60" w:themeColor="accent1" w:themeShade="7F"/>
+      <w:szCs w:val="24"/>
+    </w:rPr>
+  </w:style>
   <w:style w:type="paragraph" w:styleId="Titre9">
     <w:name w:val="heading 9"/>
     <w:basedOn w:val="Normal"/>
@@ -5758,7 +5801,6 @@
   <w:style w:type="character" w:default="1" w:styleId="Policepardfaut">
     <w:name w:val="Default Paragraph Font"/>
     <w:uiPriority w:val="1"/>
-    <w:semiHidden/>
     <w:unhideWhenUsed/>
   </w:style>
   <w:style w:type="table" w:default="1" w:styleId="TableauNormal">
@@ -6011,6 +6053,35 @@
       <w:color w:val="365F91" w:themeColor="accent1" w:themeShade="BF"/>
       <w:sz w:val="26"/>
       <w:szCs w:val="26"/>
+      <w:lang w:eastAsia="ar-SA"/>
+    </w:rPr>
+  </w:style>
+  <w:style w:type="character" w:customStyle="1" w:styleId="Titre1Car">
+    <w:name w:val="Titre 1 Car"/>
+    <w:basedOn w:val="Policepardfaut"/>
+    <w:link w:val="Titre1"/>
+    <w:uiPriority w:val="9"/>
+    <w:rsid w:val="005D6825"/>
+    <w:rPr>
+      <w:rFonts w:asciiTheme="majorHAnsi" w:eastAsiaTheme="majorEastAsia" w:hAnsiTheme="majorHAnsi" w:cstheme="majorBidi"/>
+      <w:color w:val="365F91" w:themeColor="accent1" w:themeShade="BF"/>
+      <w:sz w:val="32"/>
+      <w:szCs w:val="32"/>
+      <w:lang w:eastAsia="ar-SA"/>
+    </w:rPr>
+  </w:style>
+  <w:style w:type="character" w:customStyle="1" w:styleId="Titre3Car">
+    <w:name w:val="Titre 3 Car"/>
+    <w:basedOn w:val="Policepardfaut"/>
+    <w:link w:val="Titre3"/>
+    <w:uiPriority w:val="9"/>
+    <w:semiHidden/>
+    <w:rsid w:val="005D6825"/>
+    <w:rPr>
+      <w:rFonts w:asciiTheme="majorHAnsi" w:eastAsiaTheme="majorEastAsia" w:hAnsiTheme="majorHAnsi" w:cstheme="majorBidi"/>
+      <w:color w:val="243F60" w:themeColor="accent1" w:themeShade="7F"/>
+      <w:sz w:val="24"/>
+      <w:szCs w:val="24"/>
       <w:lang w:eastAsia="ar-SA"/>
     </w:rPr>
   </w:style>
@@ -6307,7 +6378,7 @@
 </file>
 
 <file path=customXml/itemProps1.xml><?xml version="1.0" encoding="utf-8"?>
-<ds:datastoreItem xmlns:ds="http://schemas.openxmlformats.org/officeDocument/2006/customXml" ds:itemID="{188ECBE1-DB8B-4DE1-9AD3-389CB54BD601}">
+<ds:datastoreItem xmlns:ds="http://schemas.openxmlformats.org/officeDocument/2006/customXml" ds:itemID="{FE09885D-B1CC-49F9-90CD-93D1AAC4ACD5}">
   <ds:schemaRefs>
     <ds:schemaRef ds:uri="http://schemas.openxmlformats.org/officeDocument/2006/bibliography"/>
   </ds:schemaRefs>

</xml_diff>